<commit_message>
Refactored code. Added Temporary Test Window
</commit_message>
<xml_diff>
--- a/Dokumentit/Työaikaraportti_VeetiVarmanen.docx
+++ b/Dokumentit/Työaikaraportti_VeetiVarmanen.docx
@@ -61,6 +61,13 @@
         </w:rPr>
         <w:t>Henkilö:</w:t>
       </w:r>
+      <w:r>
+        <w:rPr>
+          <w:sz w:val="32"/>
+          <w:szCs w:val="32"/>
+        </w:rPr>
+        <w:t xml:space="preserve"> Veeti Varmanen</w:t>
+      </w:r>
     </w:p>
     <w:p>
       <w:pPr>
@@ -72,7 +79,7 @@
     </w:p>
     <w:tbl>
       <w:tblPr>
-        <w:tblStyle w:val="TaulukkoRuudukko"/>
+        <w:tblStyle w:val="TableGrid"/>
         <w:tblW w:w="9634" w:type="dxa"/>
         <w:tblLook w:val="04A0" w:firstRow="1" w:lastRow="0" w:firstColumn="1" w:lastColumn="0" w:noHBand="0" w:noVBand="1"/>
       </w:tblPr>
@@ -94,6 +101,7 @@
                 <w:bCs/>
               </w:rPr>
             </w:pPr>
+            <w:proofErr w:type="gramStart"/>
             <w:r>
               <w:rPr>
                 <w:b/>
@@ -101,6 +109,7 @@
               </w:rPr>
               <w:t>Pvm</w:t>
             </w:r>
+            <w:proofErr w:type="gramEnd"/>
           </w:p>
         </w:tc>
         <w:tc>
@@ -147,6 +156,9 @@
         </w:tc>
       </w:tr>
       <w:tr>
+        <w:trPr>
+          <w:trHeight w:val="419"/>
+        </w:trPr>
         <w:tc>
           <w:tcPr>
             <w:tcW w:w="1980" w:type="dxa"/>
@@ -162,12 +174,14 @@
             <w:tcW w:w="2551" w:type="dxa"/>
           </w:tcPr>
           <w:p>
+            <w:proofErr w:type="gramStart"/>
             <w:r>
               <w:t>12.30-</w:t>
             </w:r>
             <w:r>
-              <w:t>13.20</w:t>
-            </w:r>
+              <w:t>14.20</w:t>
+            </w:r>
+            <w:proofErr w:type="gramEnd"/>
           </w:p>
         </w:tc>
         <w:tc>
@@ -178,6 +192,28 @@
             <w:r>
               <w:t>Lisätty projektikansio ja vaaditut dokumentit</w:t>
             </w:r>
+            <w:r>
+              <w:t xml:space="preserve">. </w:t>
+            </w:r>
+            <w:r>
+              <w:t xml:space="preserve">Luotu </w:t>
+            </w:r>
+            <w:proofErr w:type="spellStart"/>
+            <w:r>
+              <w:t>class</w:t>
+            </w:r>
+            <w:proofErr w:type="spellEnd"/>
+            <w:r>
+              <w:t xml:space="preserve"> </w:t>
+            </w:r>
+            <w:proofErr w:type="spellStart"/>
+            <w:r>
+              <w:t>library</w:t>
+            </w:r>
+            <w:proofErr w:type="spellEnd"/>
+            <w:r>
+              <w:t xml:space="preserve"> peleille</w:t>
+            </w:r>
           </w:p>
         </w:tc>
       </w:tr>
@@ -186,44 +222,51 @@
           <w:tcPr>
             <w:tcW w:w="1980" w:type="dxa"/>
           </w:tcPr>
-          <w:p/>
-        </w:tc>
-        <w:tc>
-          <w:tcPr>
-            <w:tcW w:w="2551" w:type="dxa"/>
-          </w:tcPr>
           <w:p>
             <w:r>
-              <w:t>13.20-14.30</w:t>
+              <w:t>17.09</w:t>
+            </w:r>
+            <w:r>
+              <w:t>.2023</w:t>
             </w:r>
           </w:p>
         </w:tc>
         <w:tc>
           <w:tcPr>
-            <w:tcW w:w="5103" w:type="dxa"/>
+            <w:tcW w:w="2551" w:type="dxa"/>
           </w:tcPr>
           <w:p>
-            <w:r>
-              <w:t xml:space="preserve">Luotu </w:t>
+            <w:proofErr w:type="gramStart"/>
+            <w:r>
+              <w:t>11.30-13.10</w:t>
+            </w:r>
+            <w:proofErr w:type="gramEnd"/>
+          </w:p>
+        </w:tc>
+        <w:tc>
+          <w:tcPr>
+            <w:tcW w:w="5103" w:type="dxa"/>
+          </w:tcPr>
+          <w:p>
+            <w:r>
+              <w:t>Muokattu projektin struktuuria. Op</w:t>
+            </w:r>
+            <w:r>
+              <w:t>iskeltu</w:t>
+            </w:r>
+            <w:r>
+              <w:t xml:space="preserve"> MVVM</w:t>
+            </w:r>
+            <w:r>
+              <w:t xml:space="preserve"> </w:t>
             </w:r>
             <w:proofErr w:type="spellStart"/>
             <w:r>
-              <w:t>class</w:t>
+              <w:t>patternia</w:t>
             </w:r>
             <w:proofErr w:type="spellEnd"/>
             <w:r>
-              <w:t xml:space="preserve"> </w:t>
-            </w:r>
-            <w:proofErr w:type="spellStart"/>
-            <w:r>
-              <w:t>library</w:t>
-            </w:r>
-            <w:proofErr w:type="spellEnd"/>
-            <w:r>
-              <w:t xml:space="preserve"> </w:t>
-            </w:r>
-            <w:r>
-              <w:t xml:space="preserve">peleille </w:t>
+              <w:t>.</w:t>
             </w:r>
           </w:p>
         </w:tc>
@@ -1249,17 +1292,17 @@
     <w:lsdException w:name="Unresolved Mention" w:semiHidden="1" w:unhideWhenUsed="1"/>
     <w:lsdException w:name="Smart Link" w:semiHidden="1" w:unhideWhenUsed="1"/>
   </w:latentStyles>
-  <w:style w:type="paragraph" w:default="1" w:styleId="Normaali">
+  <w:style w:type="paragraph" w:default="1" w:styleId="Normal">
     <w:name w:val="Normal"/>
     <w:qFormat/>
   </w:style>
-  <w:style w:type="character" w:default="1" w:styleId="Kappaleenoletusfontti">
+  <w:style w:type="character" w:default="1" w:styleId="DefaultParagraphFont">
     <w:name w:val="Default Paragraph Font"/>
     <w:uiPriority w:val="1"/>
     <w:semiHidden/>
     <w:unhideWhenUsed/>
   </w:style>
-  <w:style w:type="table" w:default="1" w:styleId="Normaalitaulukko">
+  <w:style w:type="table" w:default="1" w:styleId="TableNormal">
     <w:name w:val="Normal Table"/>
     <w:uiPriority w:val="99"/>
     <w:semiHidden/>
@@ -1274,15 +1317,15 @@
       </w:tblCellMar>
     </w:tblPr>
   </w:style>
-  <w:style w:type="numbering" w:default="1" w:styleId="Eiluetteloa">
+  <w:style w:type="numbering" w:default="1" w:styleId="NoList">
     <w:name w:val="No List"/>
     <w:uiPriority w:val="99"/>
     <w:semiHidden/>
     <w:unhideWhenUsed/>
   </w:style>
-  <w:style w:type="table" w:styleId="TaulukkoRuudukko">
+  <w:style w:type="table" w:styleId="TableGrid">
     <w:name w:val="Table Grid"/>
-    <w:basedOn w:val="Normaalitaulukko"/>
+    <w:basedOn w:val="TableNormal"/>
     <w:uiPriority w:val="39"/>
     <w:rsid w:val="00AC0751"/>
     <w:tblPr>

</xml_diff>

<commit_message>
Created user system and local saving.
</commit_message>
<xml_diff>
--- a/Dokumentit/Työaikaraportti_VeetiVarmanen.docx
+++ b/Dokumentit/Työaikaraportti_VeetiVarmanen.docx
@@ -243,19 +243,31 @@
           <w:tcPr>
             <w:tcW w:w="1980" w:type="dxa"/>
           </w:tcPr>
-          <w:p/>
-        </w:tc>
-        <w:tc>
-          <w:tcPr>
-            <w:tcW w:w="2551" w:type="dxa"/>
-          </w:tcPr>
-          <w:p/>
-        </w:tc>
-        <w:tc>
-          <w:tcPr>
-            <w:tcW w:w="5103" w:type="dxa"/>
-          </w:tcPr>
-          <w:p/>
+          <w:p>
+            <w:r>
+              <w:t>18.09.2023</w:t>
+            </w:r>
+          </w:p>
+        </w:tc>
+        <w:tc>
+          <w:tcPr>
+            <w:tcW w:w="2551" w:type="dxa"/>
+          </w:tcPr>
+          <w:p>
+            <w:r>
+              <w:t>3h</w:t>
+            </w:r>
+          </w:p>
+        </w:tc>
+        <w:tc>
+          <w:tcPr>
+            <w:tcW w:w="5103" w:type="dxa"/>
+          </w:tcPr>
+          <w:p>
+            <w:r>
+              <w:t>Luotu käyttäjä systeemi ja tietojen paikallinen tallennus.</w:t>
+            </w:r>
+          </w:p>
         </w:tc>
       </w:tr>
       <w:tr>

</xml_diff>

<commit_message>
Korjattu blackjack peliä. Luotu tyylejä.
</commit_message>
<xml_diff>
--- a/Dokumentit/Työaikaraportti_VeetiVarmanen.docx
+++ b/Dokumentit/Työaikaraportti_VeetiVarmanen.docx
@@ -79,7 +79,7 @@
     </w:p>
     <w:tbl>
       <w:tblPr>
-        <w:tblStyle w:val="TaulukkoRuudukko"/>
+        <w:tblStyle w:val="TableGrid"/>
         <w:tblW w:w="9634" w:type="dxa"/>
         <w:tblLook w:val="04A0" w:firstRow="1" w:lastRow="0" w:firstColumn="1" w:lastColumn="0" w:noHBand="0" w:noVBand="1"/>
       </w:tblPr>
@@ -101,7 +101,6 @@
                 <w:bCs/>
               </w:rPr>
             </w:pPr>
-            <w:proofErr w:type="gramStart"/>
             <w:r>
               <w:rPr>
                 <w:b/>
@@ -109,7 +108,6 @@
               </w:rPr>
               <w:t>Pvm</w:t>
             </w:r>
-            <w:proofErr w:type="gramEnd"/>
           </w:p>
         </w:tc>
         <w:tc>
@@ -174,11 +172,9 @@
             <w:tcW w:w="2551" w:type="dxa"/>
           </w:tcPr>
           <w:p>
-            <w:proofErr w:type="gramStart"/>
             <w:r>
               <w:t>2h</w:t>
             </w:r>
-            <w:proofErr w:type="gramEnd"/>
           </w:p>
         </w:tc>
         <w:tc>
@@ -190,23 +186,7 @@
               <w:t>Lisätty projektikansio ja vaaditut dokumentit</w:t>
             </w:r>
             <w:r>
-              <w:t xml:space="preserve">. Luotu </w:t>
-            </w:r>
-            <w:proofErr w:type="spellStart"/>
-            <w:r>
-              <w:t>class</w:t>
-            </w:r>
-            <w:proofErr w:type="spellEnd"/>
-            <w:r>
-              <w:t xml:space="preserve"> </w:t>
-            </w:r>
-            <w:proofErr w:type="spellStart"/>
-            <w:r>
-              <w:t>library</w:t>
-            </w:r>
-            <w:proofErr w:type="spellEnd"/>
-            <w:r>
-              <w:t xml:space="preserve"> peleille</w:t>
+              <w:t>. Luotu class library peleille</w:t>
             </w:r>
           </w:p>
         </w:tc>
@@ -230,11 +210,9 @@
             <w:tcW w:w="2551" w:type="dxa"/>
           </w:tcPr>
           <w:p>
-            <w:proofErr w:type="gramStart"/>
             <w:r>
               <w:t>4h</w:t>
             </w:r>
-            <w:proofErr w:type="gramEnd"/>
           </w:p>
         </w:tc>
         <w:tc>
@@ -252,34 +230,10 @@
               <w:t xml:space="preserve"> MVVM</w:t>
             </w:r>
             <w:r>
-              <w:t xml:space="preserve"> </w:t>
-            </w:r>
-            <w:proofErr w:type="spellStart"/>
-            <w:r>
-              <w:t>patternia</w:t>
-            </w:r>
-            <w:proofErr w:type="spellEnd"/>
-            <w:r>
-              <w:t>.</w:t>
-            </w:r>
-            <w:r>
-              <w:t xml:space="preserve"> Luotu </w:t>
-            </w:r>
-            <w:proofErr w:type="spellStart"/>
-            <w:r>
-              <w:t>classeja</w:t>
-            </w:r>
-            <w:proofErr w:type="spellEnd"/>
-            <w:r>
-              <w:t xml:space="preserve"> ja </w:t>
-            </w:r>
-            <w:proofErr w:type="spellStart"/>
-            <w:r>
-              <w:t>Windoweja</w:t>
-            </w:r>
-            <w:proofErr w:type="spellEnd"/>
-            <w:r>
-              <w:t>.</w:t>
+              <w:t xml:space="preserve"> patternia.</w:t>
+            </w:r>
+            <w:r>
+              <w:t xml:space="preserve"> Luotu classeja ja Windoweja.</w:t>
             </w:r>
           </w:p>
         </w:tc>
@@ -300,11 +254,9 @@
             <w:tcW w:w="2551" w:type="dxa"/>
           </w:tcPr>
           <w:p>
-            <w:proofErr w:type="gramStart"/>
             <w:r>
               <w:t>3h</w:t>
             </w:r>
-            <w:proofErr w:type="gramEnd"/>
           </w:p>
         </w:tc>
         <w:tc>
@@ -335,38 +287,54 @@
           </w:tcPr>
           <w:p>
             <w:r>
-              <w:t>12</w:t>
-            </w:r>
-            <w:r>
-              <w:t>.30-?</w:t>
-            </w:r>
-          </w:p>
-        </w:tc>
-        <w:tc>
-          <w:tcPr>
-            <w:tcW w:w="5103" w:type="dxa"/>
-          </w:tcPr>
-          <w:p/>
-        </w:tc>
-      </w:tr>
-      <w:tr>
-        <w:tc>
-          <w:tcPr>
-            <w:tcW w:w="1980" w:type="dxa"/>
-          </w:tcPr>
-          <w:p/>
-        </w:tc>
-        <w:tc>
-          <w:tcPr>
-            <w:tcW w:w="2551" w:type="dxa"/>
-          </w:tcPr>
-          <w:p/>
-        </w:tc>
-        <w:tc>
-          <w:tcPr>
-            <w:tcW w:w="5103" w:type="dxa"/>
-          </w:tcPr>
-          <w:p/>
+              <w:t>3h</w:t>
+            </w:r>
+          </w:p>
+        </w:tc>
+        <w:tc>
+          <w:tcPr>
+            <w:tcW w:w="5103" w:type="dxa"/>
+          </w:tcPr>
+          <w:p>
+            <w:r>
+              <w:t xml:space="preserve">Luotu GameViewModelit ja Viewit. </w:t>
+            </w:r>
+          </w:p>
+        </w:tc>
+      </w:tr>
+      <w:tr>
+        <w:tc>
+          <w:tcPr>
+            <w:tcW w:w="1980" w:type="dxa"/>
+          </w:tcPr>
+          <w:p>
+            <w:r>
+              <w:t>21.09.2023</w:t>
+            </w:r>
+          </w:p>
+        </w:tc>
+        <w:tc>
+          <w:tcPr>
+            <w:tcW w:w="2551" w:type="dxa"/>
+          </w:tcPr>
+          <w:p>
+            <w:r>
+              <w:t>4</w:t>
+            </w:r>
+            <w:r>
+              <w:t>h</w:t>
+            </w:r>
+          </w:p>
+        </w:tc>
+        <w:tc>
+          <w:tcPr>
+            <w:tcW w:w="5103" w:type="dxa"/>
+          </w:tcPr>
+          <w:p>
+            <w:r>
+              <w:t>Tehty Blackjack peli ja paranneltu yleisiä scriptejä</w:t>
+            </w:r>
+          </w:p>
         </w:tc>
       </w:tr>
       <w:tr>
@@ -1330,17 +1298,17 @@
     <w:lsdException w:name="Unresolved Mention" w:semiHidden="1" w:unhideWhenUsed="1"/>
     <w:lsdException w:name="Smart Link" w:semiHidden="1" w:unhideWhenUsed="1"/>
   </w:latentStyles>
-  <w:style w:type="paragraph" w:default="1" w:styleId="Normaali">
+  <w:style w:type="paragraph" w:default="1" w:styleId="Normal">
     <w:name w:val="Normal"/>
     <w:qFormat/>
   </w:style>
-  <w:style w:type="character" w:default="1" w:styleId="Kappaleenoletusfontti">
+  <w:style w:type="character" w:default="1" w:styleId="DefaultParagraphFont">
     <w:name w:val="Default Paragraph Font"/>
     <w:uiPriority w:val="1"/>
     <w:semiHidden/>
     <w:unhideWhenUsed/>
   </w:style>
-  <w:style w:type="table" w:default="1" w:styleId="Normaalitaulukko">
+  <w:style w:type="table" w:default="1" w:styleId="TableNormal">
     <w:name w:val="Normal Table"/>
     <w:uiPriority w:val="99"/>
     <w:semiHidden/>
@@ -1355,15 +1323,15 @@
       </w:tblCellMar>
     </w:tblPr>
   </w:style>
-  <w:style w:type="numbering" w:default="1" w:styleId="Eiluetteloa">
+  <w:style w:type="numbering" w:default="1" w:styleId="NoList">
     <w:name w:val="No List"/>
     <w:uiPriority w:val="99"/>
     <w:semiHidden/>
     <w:unhideWhenUsed/>
   </w:style>
-  <w:style w:type="table" w:styleId="TaulukkoRuudukko">
+  <w:style w:type="table" w:styleId="TableGrid">
     <w:name w:val="Table Grid"/>
-    <w:basedOn w:val="Normaalitaulukko"/>
+    <w:basedOn w:val="TableNormal"/>
     <w:uiPriority w:val="39"/>
     <w:rsid w:val="00AC0751"/>
     <w:tblPr>

</xml_diff>

<commit_message>
Continued blackjack. Added Extension methods. Added data bindings.
</commit_message>
<xml_diff>
--- a/Dokumentit/Työaikaraportti_VeetiVarmanen.docx
+++ b/Dokumentit/Työaikaraportti_VeetiVarmanen.docx
@@ -342,19 +342,31 @@
           <w:tcPr>
             <w:tcW w:w="1980" w:type="dxa"/>
           </w:tcPr>
-          <w:p/>
-        </w:tc>
-        <w:tc>
-          <w:tcPr>
-            <w:tcW w:w="2551" w:type="dxa"/>
-          </w:tcPr>
-          <w:p/>
-        </w:tc>
-        <w:tc>
-          <w:tcPr>
-            <w:tcW w:w="5103" w:type="dxa"/>
-          </w:tcPr>
-          <w:p/>
+          <w:p>
+            <w:r>
+              <w:t>23.09.2023</w:t>
+            </w:r>
+          </w:p>
+        </w:tc>
+        <w:tc>
+          <w:tcPr>
+            <w:tcW w:w="2551" w:type="dxa"/>
+          </w:tcPr>
+          <w:p>
+            <w:r>
+              <w:t>3h</w:t>
+            </w:r>
+          </w:p>
+        </w:tc>
+        <w:tc>
+          <w:tcPr>
+            <w:tcW w:w="5103" w:type="dxa"/>
+          </w:tcPr>
+          <w:p>
+            <w:r>
+              <w:t>Korjauksia ja data bindausta. Viimeistelty blackjack toimintoja.</w:t>
+            </w:r>
+          </w:p>
         </w:tc>
       </w:tr>
       <w:tr>
@@ -875,6 +887,7 @@
                 <w:b/>
                 <w:bCs/>
               </w:rPr>
+              <w:lastRenderedPageBreak/>
               <w:t>Yhteensä</w:t>
             </w:r>
           </w:p>

</xml_diff>

<commit_message>
Created Initial Blackjack visuals. Created Resource folder inside project. Moved common XAML styles in App.xaml resources.
</commit_message>
<xml_diff>
--- a/Dokumentit/Työaikaraportti_VeetiVarmanen.docx
+++ b/Dokumentit/Työaikaraportti_VeetiVarmanen.docx
@@ -374,19 +374,31 @@
           <w:tcPr>
             <w:tcW w:w="1980" w:type="dxa"/>
           </w:tcPr>
-          <w:p/>
-        </w:tc>
-        <w:tc>
-          <w:tcPr>
-            <w:tcW w:w="2551" w:type="dxa"/>
-          </w:tcPr>
-          <w:p/>
-        </w:tc>
-        <w:tc>
-          <w:tcPr>
-            <w:tcW w:w="5103" w:type="dxa"/>
-          </w:tcPr>
-          <w:p/>
+          <w:p>
+            <w:r>
+              <w:t>25.09.2023</w:t>
+            </w:r>
+          </w:p>
+        </w:tc>
+        <w:tc>
+          <w:tcPr>
+            <w:tcW w:w="2551" w:type="dxa"/>
+          </w:tcPr>
+          <w:p>
+            <w:r>
+              <w:t>2h 30min</w:t>
+            </w:r>
+          </w:p>
+        </w:tc>
+        <w:tc>
+          <w:tcPr>
+            <w:tcW w:w="5103" w:type="dxa"/>
+          </w:tcPr>
+          <w:p>
+            <w:r>
+              <w:t>Blackjack visuaalit. Luotu resurssi kansio</w:t>
+            </w:r>
+          </w:p>
         </w:tc>
       </w:tr>
       <w:tr>

</xml_diff>

<commit_message>
Tehty artulle ohjeet ja muokattu slots
</commit_message>
<xml_diff>
--- a/Dokumentit/Työaikaraportti_VeetiVarmanen.docx
+++ b/Dokumentit/Työaikaraportti_VeetiVarmanen.docx
@@ -101,6 +101,7 @@
                 <w:bCs/>
               </w:rPr>
             </w:pPr>
+            <w:proofErr w:type="gramStart"/>
             <w:r>
               <w:rPr>
                 <w:b/>
@@ -108,6 +109,7 @@
               </w:rPr>
               <w:t>Pvm</w:t>
             </w:r>
+            <w:proofErr w:type="gramEnd"/>
           </w:p>
         </w:tc>
         <w:tc>
@@ -172,9 +174,11 @@
             <w:tcW w:w="2551" w:type="dxa"/>
           </w:tcPr>
           <w:p>
+            <w:proofErr w:type="gramStart"/>
             <w:r>
               <w:t>2h</w:t>
             </w:r>
+            <w:proofErr w:type="gramEnd"/>
           </w:p>
         </w:tc>
         <w:tc>
@@ -186,7 +190,23 @@
               <w:t>Lisätty projektikansio ja vaaditut dokumentit</w:t>
             </w:r>
             <w:r>
-              <w:t>. Luotu class library peleille</w:t>
+              <w:t xml:space="preserve">. Luotu </w:t>
+            </w:r>
+            <w:proofErr w:type="spellStart"/>
+            <w:r>
+              <w:t>class</w:t>
+            </w:r>
+            <w:proofErr w:type="spellEnd"/>
+            <w:r>
+              <w:t xml:space="preserve"> </w:t>
+            </w:r>
+            <w:proofErr w:type="spellStart"/>
+            <w:r>
+              <w:t>library</w:t>
+            </w:r>
+            <w:proofErr w:type="spellEnd"/>
+            <w:r>
+              <w:t xml:space="preserve"> peleille</w:t>
             </w:r>
           </w:p>
         </w:tc>
@@ -210,9 +230,11 @@
             <w:tcW w:w="2551" w:type="dxa"/>
           </w:tcPr>
           <w:p>
+            <w:proofErr w:type="gramStart"/>
             <w:r>
               <w:t>4h</w:t>
             </w:r>
+            <w:proofErr w:type="gramEnd"/>
           </w:p>
         </w:tc>
         <w:tc>
@@ -230,10 +252,34 @@
               <w:t xml:space="preserve"> MVVM</w:t>
             </w:r>
             <w:r>
-              <w:t xml:space="preserve"> patternia.</w:t>
-            </w:r>
-            <w:r>
-              <w:t xml:space="preserve"> Luotu classeja ja Windoweja.</w:t>
+              <w:t xml:space="preserve"> </w:t>
+            </w:r>
+            <w:proofErr w:type="spellStart"/>
+            <w:r>
+              <w:t>patternia</w:t>
+            </w:r>
+            <w:proofErr w:type="spellEnd"/>
+            <w:r>
+              <w:t>.</w:t>
+            </w:r>
+            <w:r>
+              <w:t xml:space="preserve"> Luotu </w:t>
+            </w:r>
+            <w:proofErr w:type="spellStart"/>
+            <w:r>
+              <w:t>classeja</w:t>
+            </w:r>
+            <w:proofErr w:type="spellEnd"/>
+            <w:r>
+              <w:t xml:space="preserve"> ja </w:t>
+            </w:r>
+            <w:proofErr w:type="spellStart"/>
+            <w:r>
+              <w:t>Windoweja</w:t>
+            </w:r>
+            <w:proofErr w:type="spellEnd"/>
+            <w:r>
+              <w:t>.</w:t>
             </w:r>
           </w:p>
         </w:tc>
@@ -254,9 +300,11 @@
             <w:tcW w:w="2551" w:type="dxa"/>
           </w:tcPr>
           <w:p>
+            <w:proofErr w:type="gramStart"/>
             <w:r>
               <w:t>3h</w:t>
             </w:r>
+            <w:proofErr w:type="gramEnd"/>
           </w:p>
         </w:tc>
         <w:tc>
@@ -286,18 +334,36 @@
             <w:tcW w:w="2551" w:type="dxa"/>
           </w:tcPr>
           <w:p>
+            <w:proofErr w:type="gramStart"/>
             <w:r>
               <w:t>3h</w:t>
             </w:r>
-          </w:p>
-        </w:tc>
-        <w:tc>
-          <w:tcPr>
-            <w:tcW w:w="5103" w:type="dxa"/>
-          </w:tcPr>
-          <w:p>
-            <w:r>
-              <w:t xml:space="preserve">Luotu GameViewModelit ja Viewit. </w:t>
+            <w:proofErr w:type="gramEnd"/>
+          </w:p>
+        </w:tc>
+        <w:tc>
+          <w:tcPr>
+            <w:tcW w:w="5103" w:type="dxa"/>
+          </w:tcPr>
+          <w:p>
+            <w:r>
+              <w:t xml:space="preserve">Luotu </w:t>
+            </w:r>
+            <w:proofErr w:type="spellStart"/>
+            <w:r>
+              <w:t>GameViewModelit</w:t>
+            </w:r>
+            <w:proofErr w:type="spellEnd"/>
+            <w:r>
+              <w:t xml:space="preserve"> ja </w:t>
+            </w:r>
+            <w:proofErr w:type="spellStart"/>
+            <w:r>
+              <w:t>Viewit</w:t>
+            </w:r>
+            <w:proofErr w:type="spellEnd"/>
+            <w:r>
+              <w:t xml:space="preserve">. </w:t>
             </w:r>
           </w:p>
         </w:tc>
@@ -318,22 +384,29 @@
             <w:tcW w:w="2551" w:type="dxa"/>
           </w:tcPr>
           <w:p>
+            <w:proofErr w:type="gramStart"/>
             <w:r>
               <w:t>4</w:t>
             </w:r>
             <w:r>
               <w:t>h</w:t>
             </w:r>
-          </w:p>
-        </w:tc>
-        <w:tc>
-          <w:tcPr>
-            <w:tcW w:w="5103" w:type="dxa"/>
-          </w:tcPr>
-          <w:p>
-            <w:r>
-              <w:t>Tehty Blackjack peli ja paranneltu yleisiä scriptejä</w:t>
-            </w:r>
+            <w:proofErr w:type="gramEnd"/>
+          </w:p>
+        </w:tc>
+        <w:tc>
+          <w:tcPr>
+            <w:tcW w:w="5103" w:type="dxa"/>
+          </w:tcPr>
+          <w:p>
+            <w:r>
+              <w:t xml:space="preserve">Tehty Blackjack peli ja paranneltu yleisiä </w:t>
+            </w:r>
+            <w:proofErr w:type="spellStart"/>
+            <w:r>
+              <w:t>scriptejä</w:t>
+            </w:r>
+            <w:proofErr w:type="spellEnd"/>
           </w:p>
         </w:tc>
       </w:tr>
@@ -353,18 +426,28 @@
             <w:tcW w:w="2551" w:type="dxa"/>
           </w:tcPr>
           <w:p>
+            <w:proofErr w:type="gramStart"/>
             <w:r>
               <w:t>3h</w:t>
             </w:r>
-          </w:p>
-        </w:tc>
-        <w:tc>
-          <w:tcPr>
-            <w:tcW w:w="5103" w:type="dxa"/>
-          </w:tcPr>
-          <w:p>
-            <w:r>
-              <w:t>Korjauksia ja data bindausta. Viimeistelty blackjack toimintoja.</w:t>
+            <w:proofErr w:type="gramEnd"/>
+          </w:p>
+        </w:tc>
+        <w:tc>
+          <w:tcPr>
+            <w:tcW w:w="5103" w:type="dxa"/>
+          </w:tcPr>
+          <w:p>
+            <w:r>
+              <w:t xml:space="preserve">Korjauksia ja data </w:t>
+            </w:r>
+            <w:proofErr w:type="spellStart"/>
+            <w:r>
+              <w:t>bindausta</w:t>
+            </w:r>
+            <w:proofErr w:type="spellEnd"/>
+            <w:r>
+              <w:t>. Viimeistelty blackjack toimintoja.</w:t>
             </w:r>
           </w:p>
         </w:tc>
@@ -396,23 +479,44 @@
           </w:tcPr>
           <w:p>
             <w:r>
-              <w:t>Blackjack visuaalit. Luotu resurssi kansio</w:t>
-            </w:r>
-          </w:p>
-        </w:tc>
-      </w:tr>
-      <w:tr>
-        <w:tc>
-          <w:tcPr>
-            <w:tcW w:w="1980" w:type="dxa"/>
-          </w:tcPr>
-          <w:p/>
-        </w:tc>
-        <w:tc>
-          <w:tcPr>
-            <w:tcW w:w="2551" w:type="dxa"/>
-          </w:tcPr>
-          <w:p/>
+              <w:t xml:space="preserve">Blackjack </w:t>
+            </w:r>
+            <w:proofErr w:type="spellStart"/>
+            <w:r>
+              <w:t>visuaalit</w:t>
+            </w:r>
+            <w:proofErr w:type="spellEnd"/>
+            <w:r>
+              <w:t>. Luotu resurssi kansio</w:t>
+            </w:r>
+          </w:p>
+        </w:tc>
+      </w:tr>
+      <w:tr>
+        <w:tc>
+          <w:tcPr>
+            <w:tcW w:w="1980" w:type="dxa"/>
+          </w:tcPr>
+          <w:p>
+            <w:r>
+              <w:t>27.09.2023</w:t>
+            </w:r>
+          </w:p>
+        </w:tc>
+        <w:tc>
+          <w:tcPr>
+            <w:tcW w:w="2551" w:type="dxa"/>
+          </w:tcPr>
+          <w:p>
+            <w:proofErr w:type="gramStart"/>
+            <w:r>
+              <w:t>1h</w:t>
+            </w:r>
+            <w:proofErr w:type="gramEnd"/>
+            <w:r>
+              <w:t>+12.50-</w:t>
+            </w:r>
+          </w:p>
         </w:tc>
         <w:tc>
           <w:tcPr>

</xml_diff>

<commit_message>
Lisätty Infoa OhjeetJaLinkit tiedostoon.
</commit_message>
<xml_diff>
--- a/Dokumentit/Työaikaraportti_VeetiVarmanen.docx
+++ b/Dokumentit/Työaikaraportti_VeetiVarmanen.docx
@@ -495,7 +495,10 @@
           </w:tcPr>
           <w:p>
             <w:r>
-              <w:t>3h</w:t>
+              <w:t>4</w:t>
+            </w:r>
+            <w:r>
+              <w:t>h</w:t>
             </w:r>
           </w:p>
         </w:tc>
@@ -522,6 +525,17 @@
             <w:proofErr w:type="spellEnd"/>
             <w:r>
               <w:t xml:space="preserve">. </w:t>
+            </w:r>
+            <w:r>
+              <w:t xml:space="preserve">Kirjoiteltu </w:t>
+            </w:r>
+            <w:proofErr w:type="spellStart"/>
+            <w:r>
+              <w:t>vitusti</w:t>
+            </w:r>
+            <w:proofErr w:type="spellEnd"/>
+            <w:r>
+              <w:t xml:space="preserve"> ohjeita ja kommentteja koodiin ja aloitettu käppyröiden piirtoa.</w:t>
             </w:r>
           </w:p>
         </w:tc>
@@ -1004,7 +1018,6 @@
                 <w:b/>
                 <w:bCs/>
               </w:rPr>
-              <w:lastRenderedPageBreak/>
               <w:t>Yhteensä</w:t>
             </w:r>
           </w:p>

</xml_diff>

<commit_message>
Bug fixes and User panel functions
</commit_message>
<xml_diff>
--- a/Dokumentit/Työaikaraportti_VeetiVarmanen.docx
+++ b/Dokumentit/Työaikaraportti_VeetiVarmanen.docx
@@ -101,7 +101,6 @@
                 <w:bCs/>
               </w:rPr>
             </w:pPr>
-            <w:proofErr w:type="gramStart"/>
             <w:r>
               <w:rPr>
                 <w:b/>
@@ -109,7 +108,6 @@
               </w:rPr>
               <w:t>Pvm</w:t>
             </w:r>
-            <w:proofErr w:type="gramEnd"/>
           </w:p>
         </w:tc>
         <w:tc>
@@ -174,11 +172,9 @@
             <w:tcW w:w="2551" w:type="dxa"/>
           </w:tcPr>
           <w:p>
-            <w:proofErr w:type="gramStart"/>
             <w:r>
               <w:t>2h</w:t>
             </w:r>
-            <w:proofErr w:type="gramEnd"/>
           </w:p>
         </w:tc>
         <w:tc>
@@ -190,23 +186,7 @@
               <w:t>Lisätty projektikansio ja vaaditut dokumentit</w:t>
             </w:r>
             <w:r>
-              <w:t xml:space="preserve">. Luotu </w:t>
-            </w:r>
-            <w:proofErr w:type="spellStart"/>
-            <w:r>
-              <w:t>class</w:t>
-            </w:r>
-            <w:proofErr w:type="spellEnd"/>
-            <w:r>
-              <w:t xml:space="preserve"> </w:t>
-            </w:r>
-            <w:proofErr w:type="spellStart"/>
-            <w:r>
-              <w:t>library</w:t>
-            </w:r>
-            <w:proofErr w:type="spellEnd"/>
-            <w:r>
-              <w:t xml:space="preserve"> peleille</w:t>
+              <w:t>. Luotu class library peleille</w:t>
             </w:r>
           </w:p>
         </w:tc>
@@ -230,11 +210,9 @@
             <w:tcW w:w="2551" w:type="dxa"/>
           </w:tcPr>
           <w:p>
-            <w:proofErr w:type="gramStart"/>
             <w:r>
               <w:t>4h</w:t>
             </w:r>
-            <w:proofErr w:type="gramEnd"/>
           </w:p>
         </w:tc>
         <w:tc>
@@ -252,34 +230,10 @@
               <w:t xml:space="preserve"> MVVM</w:t>
             </w:r>
             <w:r>
-              <w:t xml:space="preserve"> </w:t>
-            </w:r>
-            <w:proofErr w:type="spellStart"/>
-            <w:r>
-              <w:t>patternia</w:t>
-            </w:r>
-            <w:proofErr w:type="spellEnd"/>
-            <w:r>
-              <w:t>.</w:t>
-            </w:r>
-            <w:r>
-              <w:t xml:space="preserve"> Luotu </w:t>
-            </w:r>
-            <w:proofErr w:type="spellStart"/>
-            <w:r>
-              <w:t>classeja</w:t>
-            </w:r>
-            <w:proofErr w:type="spellEnd"/>
-            <w:r>
-              <w:t xml:space="preserve"> ja </w:t>
-            </w:r>
-            <w:proofErr w:type="spellStart"/>
-            <w:r>
-              <w:t>Windoweja</w:t>
-            </w:r>
-            <w:proofErr w:type="spellEnd"/>
-            <w:r>
-              <w:t>.</w:t>
+              <w:t xml:space="preserve"> patternia.</w:t>
+            </w:r>
+            <w:r>
+              <w:t xml:space="preserve"> Luotu classeja ja Windoweja.</w:t>
             </w:r>
           </w:p>
         </w:tc>
@@ -300,11 +254,9 @@
             <w:tcW w:w="2551" w:type="dxa"/>
           </w:tcPr>
           <w:p>
-            <w:proofErr w:type="gramStart"/>
             <w:r>
               <w:t>3h</w:t>
             </w:r>
-            <w:proofErr w:type="gramEnd"/>
           </w:p>
         </w:tc>
         <w:tc>
@@ -334,36 +286,18 @@
             <w:tcW w:w="2551" w:type="dxa"/>
           </w:tcPr>
           <w:p>
-            <w:proofErr w:type="gramStart"/>
             <w:r>
               <w:t>3h</w:t>
             </w:r>
-            <w:proofErr w:type="gramEnd"/>
-          </w:p>
-        </w:tc>
-        <w:tc>
-          <w:tcPr>
-            <w:tcW w:w="5103" w:type="dxa"/>
-          </w:tcPr>
-          <w:p>
-            <w:r>
-              <w:t xml:space="preserve">Luotu </w:t>
-            </w:r>
-            <w:proofErr w:type="spellStart"/>
-            <w:r>
-              <w:t>GameViewModelit</w:t>
-            </w:r>
-            <w:proofErr w:type="spellEnd"/>
-            <w:r>
-              <w:t xml:space="preserve"> ja </w:t>
-            </w:r>
-            <w:proofErr w:type="spellStart"/>
-            <w:r>
-              <w:t>Viewit</w:t>
-            </w:r>
-            <w:proofErr w:type="spellEnd"/>
-            <w:r>
-              <w:t xml:space="preserve">. </w:t>
+          </w:p>
+        </w:tc>
+        <w:tc>
+          <w:tcPr>
+            <w:tcW w:w="5103" w:type="dxa"/>
+          </w:tcPr>
+          <w:p>
+            <w:r>
+              <w:t xml:space="preserve">Luotu GameViewModelit ja Viewit. </w:t>
             </w:r>
           </w:p>
         </w:tc>
@@ -384,29 +318,22 @@
             <w:tcW w:w="2551" w:type="dxa"/>
           </w:tcPr>
           <w:p>
-            <w:proofErr w:type="gramStart"/>
             <w:r>
               <w:t>4</w:t>
             </w:r>
             <w:r>
               <w:t>h</w:t>
             </w:r>
-            <w:proofErr w:type="gramEnd"/>
-          </w:p>
-        </w:tc>
-        <w:tc>
-          <w:tcPr>
-            <w:tcW w:w="5103" w:type="dxa"/>
-          </w:tcPr>
-          <w:p>
-            <w:r>
-              <w:t xml:space="preserve">Tehty Blackjack peli ja paranneltu yleisiä </w:t>
-            </w:r>
-            <w:proofErr w:type="spellStart"/>
-            <w:r>
-              <w:t>scriptejä</w:t>
-            </w:r>
-            <w:proofErr w:type="spellEnd"/>
+          </w:p>
+        </w:tc>
+        <w:tc>
+          <w:tcPr>
+            <w:tcW w:w="5103" w:type="dxa"/>
+          </w:tcPr>
+          <w:p>
+            <w:r>
+              <w:t>Tehty Blackjack peli ja paranneltu yleisiä scriptejä</w:t>
+            </w:r>
           </w:p>
         </w:tc>
       </w:tr>
@@ -426,28 +353,18 @@
             <w:tcW w:w="2551" w:type="dxa"/>
           </w:tcPr>
           <w:p>
-            <w:proofErr w:type="gramStart"/>
             <w:r>
               <w:t>3h</w:t>
             </w:r>
-            <w:proofErr w:type="gramEnd"/>
-          </w:p>
-        </w:tc>
-        <w:tc>
-          <w:tcPr>
-            <w:tcW w:w="5103" w:type="dxa"/>
-          </w:tcPr>
-          <w:p>
-            <w:r>
-              <w:t xml:space="preserve">Korjauksia ja data </w:t>
-            </w:r>
-            <w:proofErr w:type="spellStart"/>
-            <w:r>
-              <w:t>bindausta</w:t>
-            </w:r>
-            <w:proofErr w:type="spellEnd"/>
-            <w:r>
-              <w:t>. Viimeistelty blackjack toimintoja.</w:t>
+          </w:p>
+        </w:tc>
+        <w:tc>
+          <w:tcPr>
+            <w:tcW w:w="5103" w:type="dxa"/>
+          </w:tcPr>
+          <w:p>
+            <w:r>
+              <w:t>Korjauksia ja data bindausta. Viimeistelty blackjack toimintoja.</w:t>
             </w:r>
           </w:p>
         </w:tc>
@@ -479,15 +396,7 @@
           </w:tcPr>
           <w:p>
             <w:r>
-              <w:t xml:space="preserve">Blackjack </w:t>
-            </w:r>
-            <w:proofErr w:type="spellStart"/>
-            <w:r>
-              <w:t>visuaalit</w:t>
-            </w:r>
-            <w:proofErr w:type="spellEnd"/>
-            <w:r>
-              <w:t>. Luotu resurssi kansio</w:t>
+              <w:t>Blackjack visuaalit. Luotu resurssi kansio</w:t>
             </w:r>
           </w:p>
         </w:tc>
@@ -508,50 +417,24 @@
             <w:tcW w:w="2551" w:type="dxa"/>
           </w:tcPr>
           <w:p>
-            <w:proofErr w:type="gramStart"/>
             <w:r>
               <w:t>4</w:t>
             </w:r>
             <w:r>
               <w:t>h</w:t>
             </w:r>
-            <w:proofErr w:type="gramEnd"/>
-          </w:p>
-        </w:tc>
-        <w:tc>
-          <w:tcPr>
-            <w:tcW w:w="5103" w:type="dxa"/>
-          </w:tcPr>
-          <w:p>
-            <w:r>
-              <w:t xml:space="preserve">Luotu Pokerille ja </w:t>
-            </w:r>
-            <w:proofErr w:type="spellStart"/>
-            <w:r>
-              <w:t>Slotsille</w:t>
-            </w:r>
-            <w:proofErr w:type="spellEnd"/>
-            <w:r>
-              <w:t xml:space="preserve"> tarvittavat </w:t>
-            </w:r>
-            <w:proofErr w:type="spellStart"/>
-            <w:r>
-              <w:t>scriptit</w:t>
-            </w:r>
-            <w:proofErr w:type="spellEnd"/>
-            <w:r>
-              <w:t xml:space="preserve">. </w:t>
-            </w:r>
-            <w:r>
-              <w:t xml:space="preserve">Kirjoiteltu </w:t>
-            </w:r>
-            <w:proofErr w:type="spellStart"/>
-            <w:r>
-              <w:t>vitusti</w:t>
-            </w:r>
-            <w:proofErr w:type="spellEnd"/>
-            <w:r>
-              <w:t xml:space="preserve"> ohjeita ja kommentteja koodiin ja aloitettu käppyröiden piirtoa.</w:t>
+          </w:p>
+        </w:tc>
+        <w:tc>
+          <w:tcPr>
+            <w:tcW w:w="5103" w:type="dxa"/>
+          </w:tcPr>
+          <w:p>
+            <w:r>
+              <w:t xml:space="preserve">Luotu Pokerille ja Slotsille tarvittavat scriptit. </w:t>
+            </w:r>
+            <w:r>
+              <w:t>Kirjoiteltu vitusti ohjeita ja kommentteja koodiin ja aloitettu käppyröiden piirtoa.</w:t>
             </w:r>
           </w:p>
         </w:tc>
@@ -572,11 +455,9 @@
             <w:tcW w:w="2551" w:type="dxa"/>
           </w:tcPr>
           <w:p>
-            <w:proofErr w:type="gramStart"/>
             <w:r>
               <w:t>4h</w:t>
             </w:r>
-            <w:proofErr w:type="gramEnd"/>
           </w:p>
         </w:tc>
         <w:tc>
@@ -606,14 +487,12 @@
             <w:tcW w:w="2551" w:type="dxa"/>
           </w:tcPr>
           <w:p>
-            <w:proofErr w:type="gramStart"/>
             <w:r>
               <w:t>5</w:t>
             </w:r>
             <w:r>
               <w:t>h</w:t>
             </w:r>
-            <w:proofErr w:type="gramEnd"/>
           </w:p>
         </w:tc>
         <w:tc>
@@ -626,43 +505,42 @@
             </w:r>
           </w:p>
           <w:p>
-            <w:proofErr w:type="spellStart"/>
-            <w:r>
-              <w:t>Slots</w:t>
-            </w:r>
-            <w:proofErr w:type="spellEnd"/>
-            <w:r>
-              <w:t xml:space="preserve"> </w:t>
-            </w:r>
-            <w:proofErr w:type="spellStart"/>
-            <w:r>
-              <w:t>Iconit</w:t>
-            </w:r>
-            <w:proofErr w:type="spellEnd"/>
-            <w:r>
-              <w:t xml:space="preserve"> ja UI.</w:t>
-            </w:r>
-          </w:p>
-        </w:tc>
-      </w:tr>
-      <w:tr>
-        <w:tc>
-          <w:tcPr>
-            <w:tcW w:w="1980" w:type="dxa"/>
-          </w:tcPr>
-          <w:p/>
-        </w:tc>
-        <w:tc>
-          <w:tcPr>
-            <w:tcW w:w="2551" w:type="dxa"/>
-          </w:tcPr>
-          <w:p/>
-        </w:tc>
-        <w:tc>
-          <w:tcPr>
-            <w:tcW w:w="5103" w:type="dxa"/>
-          </w:tcPr>
-          <w:p/>
+            <w:r>
+              <w:t>Slots Iconit ja UI.</w:t>
+            </w:r>
+          </w:p>
+        </w:tc>
+      </w:tr>
+      <w:tr>
+        <w:tc>
+          <w:tcPr>
+            <w:tcW w:w="1980" w:type="dxa"/>
+          </w:tcPr>
+          <w:p>
+            <w:r>
+              <w:t>05.10.2023</w:t>
+            </w:r>
+          </w:p>
+        </w:tc>
+        <w:tc>
+          <w:tcPr>
+            <w:tcW w:w="2551" w:type="dxa"/>
+          </w:tcPr>
+          <w:p>
+            <w:r>
+              <w:t>2h</w:t>
+            </w:r>
+          </w:p>
+        </w:tc>
+        <w:tc>
+          <w:tcPr>
+            <w:tcW w:w="5103" w:type="dxa"/>
+          </w:tcPr>
+          <w:p>
+            <w:r>
+              <w:t>Bugi korjauksia.</w:t>
+            </w:r>
+          </w:p>
         </w:tc>
       </w:tr>
       <w:tr>

</xml_diff>

<commit_message>
Slots UI muokattu. Blackjack UI korjattu.
</commit_message>
<xml_diff>
--- a/Dokumentit/Työaikaraportti_VeetiVarmanen.docx
+++ b/Dokumentit/Työaikaraportti_VeetiVarmanen.docx
@@ -398,6 +398,9 @@
             <w:r>
               <w:t>Blackjack visuaalit. Luotu resurssi kansio</w:t>
             </w:r>
+            <w:r>
+              <w:t>.</w:t>
+            </w:r>
           </w:p>
         </w:tc>
       </w:tr>
@@ -434,7 +437,19 @@
               <w:t xml:space="preserve">Luotu Pokerille ja Slotsille tarvittavat scriptit. </w:t>
             </w:r>
             <w:r>
-              <w:t>Kirjoiteltu vitusti ohjeita ja kommentteja koodiin ja aloitettu käppyröiden piirtoa.</w:t>
+              <w:t>Kirjoiteltu ohjeita ja kommentteja koodiin</w:t>
+            </w:r>
+            <w:r>
+              <w:t>, sekä</w:t>
+            </w:r>
+            <w:r>
+              <w:t xml:space="preserve"> aloitettu </w:t>
+            </w:r>
+            <w:r>
+              <w:t>UML mallinnus.</w:t>
+            </w:r>
+            <w:r>
+              <w:t>.</w:t>
             </w:r>
           </w:p>
         </w:tc>
@@ -506,7 +521,19 @@
           </w:p>
           <w:p>
             <w:r>
-              <w:t>Slots Iconit ja UI.</w:t>
+              <w:t xml:space="preserve">Slots </w:t>
+            </w:r>
+            <w:r>
+              <w:t>kuvat</w:t>
+            </w:r>
+            <w:r>
+              <w:t xml:space="preserve"> ja UI</w:t>
+            </w:r>
+            <w:r>
+              <w:t xml:space="preserve"> parannus</w:t>
+            </w:r>
+            <w:r>
+              <w:t>.</w:t>
             </w:r>
           </w:p>
         </w:tc>
@@ -548,39 +575,63 @@
           <w:tcPr>
             <w:tcW w:w="1980" w:type="dxa"/>
           </w:tcPr>
-          <w:p/>
-        </w:tc>
-        <w:tc>
-          <w:tcPr>
-            <w:tcW w:w="2551" w:type="dxa"/>
-          </w:tcPr>
-          <w:p/>
-        </w:tc>
-        <w:tc>
-          <w:tcPr>
-            <w:tcW w:w="5103" w:type="dxa"/>
-          </w:tcPr>
-          <w:p/>
-        </w:tc>
-      </w:tr>
-      <w:tr>
-        <w:tc>
-          <w:tcPr>
-            <w:tcW w:w="1980" w:type="dxa"/>
-          </w:tcPr>
-          <w:p/>
-        </w:tc>
-        <w:tc>
-          <w:tcPr>
-            <w:tcW w:w="2551" w:type="dxa"/>
-          </w:tcPr>
-          <w:p/>
-        </w:tc>
-        <w:tc>
-          <w:tcPr>
-            <w:tcW w:w="5103" w:type="dxa"/>
-          </w:tcPr>
-          <w:p/>
+          <w:p>
+            <w:r>
+              <w:t>06.10.2023</w:t>
+            </w:r>
+          </w:p>
+        </w:tc>
+        <w:tc>
+          <w:tcPr>
+            <w:tcW w:w="2551" w:type="dxa"/>
+          </w:tcPr>
+          <w:p>
+            <w:r>
+              <w:t>2h</w:t>
+            </w:r>
+          </w:p>
+        </w:tc>
+        <w:tc>
+          <w:tcPr>
+            <w:tcW w:w="5103" w:type="dxa"/>
+          </w:tcPr>
+          <w:p>
+            <w:r>
+              <w:t>User paneelin viimeistely. Bugi korjauksia</w:t>
+            </w:r>
+          </w:p>
+        </w:tc>
+      </w:tr>
+      <w:tr>
+        <w:tc>
+          <w:tcPr>
+            <w:tcW w:w="1980" w:type="dxa"/>
+          </w:tcPr>
+          <w:p>
+            <w:r>
+              <w:t>09.10.2023</w:t>
+            </w:r>
+          </w:p>
+        </w:tc>
+        <w:tc>
+          <w:tcPr>
+            <w:tcW w:w="2551" w:type="dxa"/>
+          </w:tcPr>
+          <w:p>
+            <w:r>
+              <w:t>1h</w:t>
+            </w:r>
+          </w:p>
+        </w:tc>
+        <w:tc>
+          <w:tcPr>
+            <w:tcW w:w="5103" w:type="dxa"/>
+          </w:tcPr>
+          <w:p>
+            <w:r>
+              <w:t>UI parannuksia</w:t>
+            </w:r>
+          </w:p>
         </w:tc>
       </w:tr>
       <w:tr>

</xml_diff>

<commit_message>
Bug fixes. Login screen fixes
</commit_message>
<xml_diff>
--- a/Dokumentit/Työaikaraportti_VeetiVarmanen.docx
+++ b/Dokumentit/Työaikaraportti_VeetiVarmanen.docx
@@ -79,7 +79,7 @@
     </w:p>
     <w:tbl>
       <w:tblPr>
-        <w:tblStyle w:val="TableGrid"/>
+        <w:tblStyle w:val="TaulukkoRuudukko"/>
         <w:tblW w:w="9634" w:type="dxa"/>
         <w:tblLook w:val="04A0" w:firstRow="1" w:lastRow="0" w:firstColumn="1" w:lastColumn="0" w:noHBand="0" w:noVBand="1"/>
       </w:tblPr>
@@ -709,39 +709,63 @@
           <w:tcPr>
             <w:tcW w:w="1980" w:type="dxa"/>
           </w:tcPr>
-          <w:p/>
-        </w:tc>
-        <w:tc>
-          <w:tcPr>
-            <w:tcW w:w="2551" w:type="dxa"/>
-          </w:tcPr>
-          <w:p/>
-        </w:tc>
-        <w:tc>
-          <w:tcPr>
-            <w:tcW w:w="5103" w:type="dxa"/>
-          </w:tcPr>
-          <w:p/>
-        </w:tc>
-      </w:tr>
-      <w:tr>
-        <w:tc>
-          <w:tcPr>
-            <w:tcW w:w="1980" w:type="dxa"/>
-          </w:tcPr>
-          <w:p/>
-        </w:tc>
-        <w:tc>
-          <w:tcPr>
-            <w:tcW w:w="2551" w:type="dxa"/>
-          </w:tcPr>
-          <w:p/>
-        </w:tc>
-        <w:tc>
-          <w:tcPr>
-            <w:tcW w:w="5103" w:type="dxa"/>
-          </w:tcPr>
-          <w:p/>
+          <w:p>
+            <w:r>
+              <w:t>13.10.2023</w:t>
+            </w:r>
+          </w:p>
+        </w:tc>
+        <w:tc>
+          <w:tcPr>
+            <w:tcW w:w="2551" w:type="dxa"/>
+          </w:tcPr>
+          <w:p>
+            <w:r>
+              <w:t>&lt;1h</w:t>
+            </w:r>
+          </w:p>
+        </w:tc>
+        <w:tc>
+          <w:tcPr>
+            <w:tcW w:w="5103" w:type="dxa"/>
+          </w:tcPr>
+          <w:p>
+            <w:r>
+              <w:t>Bugi korjauksia, SRS</w:t>
+            </w:r>
+          </w:p>
+        </w:tc>
+      </w:tr>
+      <w:tr>
+        <w:tc>
+          <w:tcPr>
+            <w:tcW w:w="1980" w:type="dxa"/>
+          </w:tcPr>
+          <w:p>
+            <w:r>
+              <w:t>14.10.2023</w:t>
+            </w:r>
+          </w:p>
+        </w:tc>
+        <w:tc>
+          <w:tcPr>
+            <w:tcW w:w="2551" w:type="dxa"/>
+          </w:tcPr>
+          <w:p>
+            <w:r>
+              <w:t>2h</w:t>
+            </w:r>
+          </w:p>
+        </w:tc>
+        <w:tc>
+          <w:tcPr>
+            <w:tcW w:w="5103" w:type="dxa"/>
+          </w:tcPr>
+          <w:p>
+            <w:r>
+              <w:t>Bugi korjauksia, SRS</w:t>
+            </w:r>
+          </w:p>
         </w:tc>
       </w:tr>
       <w:tr>
@@ -1465,17 +1489,17 @@
     <w:lsdException w:name="Unresolved Mention" w:semiHidden="1" w:unhideWhenUsed="1"/>
     <w:lsdException w:name="Smart Link" w:semiHidden="1" w:unhideWhenUsed="1"/>
   </w:latentStyles>
-  <w:style w:type="paragraph" w:default="1" w:styleId="Normal">
+  <w:style w:type="paragraph" w:default="1" w:styleId="Normaali">
     <w:name w:val="Normal"/>
     <w:qFormat/>
   </w:style>
-  <w:style w:type="character" w:default="1" w:styleId="DefaultParagraphFont">
+  <w:style w:type="character" w:default="1" w:styleId="Kappaleenoletusfontti">
     <w:name w:val="Default Paragraph Font"/>
     <w:uiPriority w:val="1"/>
     <w:semiHidden/>
     <w:unhideWhenUsed/>
   </w:style>
-  <w:style w:type="table" w:default="1" w:styleId="TableNormal">
+  <w:style w:type="table" w:default="1" w:styleId="Normaalitaulukko">
     <w:name w:val="Normal Table"/>
     <w:uiPriority w:val="99"/>
     <w:semiHidden/>
@@ -1490,15 +1514,15 @@
       </w:tblCellMar>
     </w:tblPr>
   </w:style>
-  <w:style w:type="numbering" w:default="1" w:styleId="NoList">
+  <w:style w:type="numbering" w:default="1" w:styleId="Eiluetteloa">
     <w:name w:val="No List"/>
     <w:uiPriority w:val="99"/>
     <w:semiHidden/>
     <w:unhideWhenUsed/>
   </w:style>
-  <w:style w:type="table" w:styleId="TableGrid">
+  <w:style w:type="table" w:styleId="TaulukkoRuudukko">
     <w:name w:val="Table Grid"/>
-    <w:basedOn w:val="TableNormal"/>
+    <w:basedOn w:val="Normaalitaulukko"/>
     <w:uiPriority w:val="39"/>
     <w:rsid w:val="00AC0751"/>
     <w:tblPr>

</xml_diff>